<commit_message>
Revisão de Documento de Requisitos do Sistema.docx
</commit_message>
<xml_diff>
--- a/Requisitos/Documento de Requisitos do Sistema.docx
+++ b/Requisitos/Documento de Requisitos do Sistema.docx
@@ -258,7 +258,7 @@
           <w:sz w:val="28"/>
           <w:szCs w:val="28"/>
         </w:rPr>
-        <w:t>1</w:t>
+        <w:t>0</w:t>
       </w:r>
       <w:r>
         <w:rPr>
@@ -267,9 +267,8 @@
           <w:sz w:val="28"/>
           <w:szCs w:val="28"/>
         </w:rPr>
-        <w:t xml:space="preserve">: </w:t>
+        <w:t>1</w:t>
       </w:r>
-      <w:proofErr w:type="spellStart"/>
       <w:r>
         <w:rPr>
           <w:b/>
@@ -277,7 +276,7 @@
           <w:sz w:val="28"/>
           <w:szCs w:val="28"/>
         </w:rPr>
-        <w:t>Alugar</w:t>
+        <w:t>: Alugar</w:t>
       </w:r>
       <w:r>
         <w:rPr>
@@ -297,7 +296,6 @@
         </w:rPr>
         <w:t>eículo</w:t>
       </w:r>
-      <w:proofErr w:type="spellEnd"/>
     </w:p>
     <w:p>
       <w:pPr>
@@ -646,7 +644,7 @@
           <w:sz w:val="28"/>
           <w:szCs w:val="28"/>
         </w:rPr>
-        <w:t>2</w:t>
+        <w:t>0</w:t>
       </w:r>
       <w:r>
         <w:rPr>
@@ -655,9 +653,8 @@
           <w:sz w:val="28"/>
           <w:szCs w:val="28"/>
         </w:rPr>
-        <w:t xml:space="preserve">: </w:t>
+        <w:t>2</w:t>
       </w:r>
-      <w:proofErr w:type="spellStart"/>
       <w:r>
         <w:rPr>
           <w:b/>
@@ -665,7 +662,7 @@
           <w:sz w:val="28"/>
           <w:szCs w:val="28"/>
         </w:rPr>
-        <w:t>Manter</w:t>
+        <w:t xml:space="preserve">: </w:t>
       </w:r>
       <w:r>
         <w:rPr>
@@ -674,7 +671,7 @@
           <w:sz w:val="28"/>
           <w:szCs w:val="28"/>
         </w:rPr>
-        <w:t>A</w:t>
+        <w:t>Manter</w:t>
       </w:r>
       <w:r>
         <w:rPr>
@@ -683,9 +680,17 @@
           <w:sz w:val="28"/>
           <w:szCs w:val="28"/>
         </w:rPr>
+        <w:t>A</w:t>
+      </w:r>
+      <w:r>
+        <w:rPr>
+          <w:b/>
+          <w:bCs/>
+          <w:sz w:val="28"/>
+          <w:szCs w:val="28"/>
+        </w:rPr>
         <w:t>valiaçãoCliente</w:t>
       </w:r>
-      <w:proofErr w:type="spellEnd"/>
     </w:p>
     <w:p>
       <w:pPr>
@@ -1067,7 +1072,7 @@
           <w:sz w:val="28"/>
           <w:szCs w:val="28"/>
         </w:rPr>
-        <w:t>3</w:t>
+        <w:t>0</w:t>
       </w:r>
       <w:r>
         <w:rPr>
@@ -1076,9 +1081,8 @@
           <w:sz w:val="28"/>
           <w:szCs w:val="28"/>
         </w:rPr>
-        <w:t xml:space="preserve">: </w:t>
+        <w:t>3</w:t>
       </w:r>
-      <w:proofErr w:type="spellStart"/>
       <w:r>
         <w:rPr>
           <w:b/>
@@ -1086,9 +1090,8 @@
           <w:sz w:val="28"/>
           <w:szCs w:val="28"/>
         </w:rPr>
-        <w:t>ManterAvaliaçãoProprietário</w:t>
+        <w:t>: ManterAvaliaçãoProprietário</w:t>
       </w:r>
-      <w:proofErr w:type="spellEnd"/>
     </w:p>
     <w:p>
       <w:pPr>
@@ -1467,7 +1470,7 @@
           <w:sz w:val="28"/>
           <w:szCs w:val="28"/>
         </w:rPr>
-        <w:t>4</w:t>
+        <w:t>0</w:t>
       </w:r>
       <w:r>
         <w:rPr>
@@ -1476,9 +1479,8 @@
           <w:sz w:val="28"/>
           <w:szCs w:val="28"/>
         </w:rPr>
-        <w:t xml:space="preserve">: </w:t>
+        <w:t>4</w:t>
       </w:r>
-      <w:proofErr w:type="spellStart"/>
       <w:r>
         <w:rPr>
           <w:b/>
@@ -1486,7 +1488,7 @@
           <w:sz w:val="28"/>
           <w:szCs w:val="28"/>
         </w:rPr>
-        <w:t>Manter</w:t>
+        <w:t>: Manter</w:t>
       </w:r>
       <w:r>
         <w:rPr>
@@ -1514,7 +1516,6 @@
         </w:rPr>
         <w:t>rio</w:t>
       </w:r>
-      <w:proofErr w:type="spellEnd"/>
     </w:p>
     <w:p>
       <w:pPr>
@@ -2145,7 +2146,7 @@
           <w:sz w:val="28"/>
           <w:szCs w:val="28"/>
         </w:rPr>
-        <w:t>5</w:t>
+        <w:t>0</w:t>
       </w:r>
       <w:r>
         <w:rPr>
@@ -2154,9 +2155,8 @@
           <w:sz w:val="28"/>
           <w:szCs w:val="28"/>
         </w:rPr>
-        <w:t xml:space="preserve">: </w:t>
+        <w:t>5</w:t>
       </w:r>
-      <w:proofErr w:type="spellStart"/>
       <w:r>
         <w:rPr>
           <w:b/>
@@ -2164,9 +2164,8 @@
           <w:sz w:val="28"/>
           <w:szCs w:val="28"/>
         </w:rPr>
-        <w:t>ManterVeículo</w:t>
+        <w:t>: ManterVeículo</w:t>
       </w:r>
-      <w:proofErr w:type="spellEnd"/>
     </w:p>
     <w:p>
       <w:pPr>
@@ -2635,7 +2634,7 @@
           <w:sz w:val="28"/>
           <w:szCs w:val="28"/>
         </w:rPr>
-        <w:t>6</w:t>
+        <w:t>0</w:t>
       </w:r>
       <w:r>
         <w:rPr>
@@ -2644,9 +2643,8 @@
           <w:sz w:val="28"/>
           <w:szCs w:val="28"/>
         </w:rPr>
-        <w:t xml:space="preserve">: </w:t>
+        <w:t>6</w:t>
       </w:r>
-      <w:proofErr w:type="spellStart"/>
       <w:r>
         <w:rPr>
           <w:b/>
@@ -2654,7 +2652,7 @@
           <w:sz w:val="28"/>
           <w:szCs w:val="28"/>
         </w:rPr>
-        <w:t>Realizar</w:t>
+        <w:t xml:space="preserve">: </w:t>
       </w:r>
       <w:r>
         <w:rPr>
@@ -2663,9 +2661,17 @@
           <w:sz w:val="28"/>
           <w:szCs w:val="28"/>
         </w:rPr>
+        <w:t>Realizar</w:t>
+      </w:r>
+      <w:r>
+        <w:rPr>
+          <w:b/>
+          <w:bCs/>
+          <w:sz w:val="28"/>
+          <w:szCs w:val="28"/>
+        </w:rPr>
         <w:t>Devolução</w:t>
       </w:r>
-      <w:proofErr w:type="spellEnd"/>
     </w:p>
     <w:p>
       <w:pPr>
@@ -2818,7 +2824,7 @@
           <w:sz w:val="28"/>
           <w:szCs w:val="28"/>
         </w:rPr>
-        <w:t>7</w:t>
+        <w:t>0</w:t>
       </w:r>
       <w:r>
         <w:rPr>
@@ -2827,37 +2833,8 @@
           <w:sz w:val="28"/>
           <w:szCs w:val="28"/>
         </w:rPr>
-        <w:t xml:space="preserve">: </w:t>
+        <w:t>7: RealizarEntrega</w:t>
       </w:r>
-      <w:proofErr w:type="spellStart"/>
-      <w:r>
-        <w:rPr>
-          <w:b/>
-          <w:bCs/>
-          <w:sz w:val="28"/>
-          <w:szCs w:val="28"/>
-        </w:rPr>
-        <w:t>R</w:t>
-      </w:r>
-      <w:r>
-        <w:rPr>
-          <w:b/>
-          <w:bCs/>
-          <w:sz w:val="28"/>
-          <w:szCs w:val="28"/>
-        </w:rPr>
-        <w:t>e</w:t>
-      </w:r>
-      <w:r>
-        <w:rPr>
-          <w:b/>
-          <w:bCs/>
-          <w:sz w:val="28"/>
-          <w:szCs w:val="28"/>
-        </w:rPr>
-        <w:t>alizarEntrega</w:t>
-      </w:r>
-      <w:proofErr w:type="spellEnd"/>
     </w:p>
     <w:p>
       <w:pPr>
@@ -2924,15 +2901,7 @@
                 <w:sz w:val="26"/>
                 <w:szCs w:val="26"/>
               </w:rPr>
-              <w:t xml:space="preserve"> – </w:t>
-            </w:r>
-            <w:r>
-              <w:rPr>
-                <w:b/>
-                <w:sz w:val="26"/>
-                <w:szCs w:val="26"/>
-              </w:rPr>
-              <w:t>Realizar entrega</w:t>
+              <w:t xml:space="preserve"> – Realizar entrega</w:t>
             </w:r>
           </w:p>
         </w:tc>
@@ -3013,7 +2982,7 @@
           <w:sz w:val="28"/>
           <w:szCs w:val="28"/>
         </w:rPr>
-        <w:t>8</w:t>
+        <w:t>0</w:t>
       </w:r>
       <w:r>
         <w:rPr>
@@ -3022,9 +2991,8 @@
           <w:sz w:val="28"/>
           <w:szCs w:val="28"/>
         </w:rPr>
-        <w:t xml:space="preserve">: </w:t>
+        <w:t>8</w:t>
       </w:r>
-      <w:proofErr w:type="spellStart"/>
       <w:r>
         <w:rPr>
           <w:b/>
@@ -3032,9 +3000,17 @@
           <w:sz w:val="28"/>
           <w:szCs w:val="28"/>
         </w:rPr>
+        <w:t xml:space="preserve">: </w:t>
+      </w:r>
+      <w:r>
+        <w:rPr>
+          <w:b/>
+          <w:bCs/>
+          <w:sz w:val="28"/>
+          <w:szCs w:val="28"/>
+        </w:rPr>
         <w:t>RealizarPagamento</w:t>
       </w:r>
-      <w:proofErr w:type="spellEnd"/>
     </w:p>
     <w:p>
       <w:pPr>

</xml_diff>